<commit_message>
Reviewed preface, chapter 7, 8 and 11.
</commit_message>
<xml_diff>
--- a/docx version/Chapter 11.docx
+++ b/docx version/Chapter 11.docx
@@ -11,6 +11,8 @@
           <w:szCs w:val="36"/>
         </w:rPr>
       </w:pPr>
+      <w:bookmarkStart w:id="0" w:name="_GoBack"/>
+      <w:bookmarkEnd w:id="0"/>
       <w:r>
         <w:rPr>
           <w:rFonts w:ascii="Times New Roman" w:eastAsia="黑体" w:hAnsi="Times New Roman" w:hint="eastAsia"/>
@@ -69,7 +71,7 @@
     <w:p>
       <w:pPr>
         <w:rPr>
-          <w:rFonts w:ascii="Times New Roman" w:eastAsia="黑体" w:hAnsi="Times New Roman" w:hint="eastAsia"/>
+          <w:rFonts w:ascii="Times New Roman" w:eastAsia="黑体" w:hAnsi="Times New Roman"/>
           <w:noProof/>
           <w:sz w:val="36"/>
           <w:szCs w:val="36"/>
@@ -135,9 +137,6 @@
                             <w:p>
                               <w:pPr>
                                 <w:spacing w:line="240" w:lineRule="exact"/>
-                                <w:rPr>
-                                  <w:rFonts w:hint="eastAsia"/>
-                                </w:rPr>
                               </w:pPr>
                               <w:r>
                                 <w:rPr>
@@ -349,9 +348,6 @@
                       <w:p>
                         <w:pPr>
                           <w:spacing w:line="240" w:lineRule="exact"/>
-                          <w:rPr>
-                            <w:rFonts w:hint="eastAsia"/>
-                          </w:rPr>
                         </w:pPr>
                         <w:r>
                           <w:rPr>
@@ -715,7 +711,7 @@
       <w:pPr>
         <w:ind w:firstLine="420"/>
         <w:rPr>
-          <w:rFonts w:ascii="Times New Roman" w:eastAsia="宋体" w:hAnsi="Times New Roman" w:hint="eastAsia"/>
+          <w:rFonts w:ascii="Times New Roman" w:eastAsia="宋体" w:hAnsi="Times New Roman"/>
           <w:szCs w:val="21"/>
         </w:rPr>
       </w:pPr>
@@ -798,7 +794,7 @@
       <w:pPr>
         <w:jc w:val="left"/>
         <w:rPr>
-          <w:rFonts w:ascii="Times New Roman" w:eastAsia="宋体" w:hAnsi="Times New Roman" w:hint="eastAsia"/>
+          <w:rFonts w:ascii="Times New Roman" w:eastAsia="宋体" w:hAnsi="Times New Roman"/>
           <w:color w:val="595959" w:themeColor="text1" w:themeTint="A6"/>
           <w:sz w:val="24"/>
           <w:szCs w:val="24"/>
@@ -825,7 +821,23 @@
           <w:rFonts w:ascii="Times New Roman" w:eastAsia="宋体" w:hAnsi="Times New Roman" w:hint="eastAsia"/>
           <w:szCs w:val="21"/>
         </w:rPr>
-        <w:t>扩展提供位操作，包括插入、提取和测试位字段（</w:t>
+        <w:t>扩展</w:t>
+      </w:r>
+      <w:proofErr w:type="gramStart"/>
+      <w:r>
+        <w:rPr>
+          <w:rFonts w:ascii="Times New Roman" w:eastAsia="宋体" w:hAnsi="Times New Roman" w:hint="eastAsia"/>
+          <w:szCs w:val="21"/>
+        </w:rPr>
+        <w:t>提供位</w:t>
+      </w:r>
+      <w:proofErr w:type="gramEnd"/>
+      <w:r>
+        <w:rPr>
+          <w:rFonts w:ascii="Times New Roman" w:eastAsia="宋体" w:hAnsi="Times New Roman" w:hint="eastAsia"/>
+          <w:szCs w:val="21"/>
+        </w:rPr>
+        <w:t>操作，包括插入、提取和测试位字段（</w:t>
       </w:r>
       <w:r>
         <w:rPr>
@@ -979,7 +991,7 @@
       <w:pPr>
         <w:ind w:firstLine="420"/>
         <w:rPr>
-          <w:rFonts w:ascii="Times New Roman" w:eastAsia="宋体" w:hAnsi="Times New Roman" w:hint="eastAsia"/>
+          <w:rFonts w:ascii="Times New Roman" w:eastAsia="宋体" w:hAnsi="Times New Roman"/>
           <w:szCs w:val="21"/>
         </w:rPr>
       </w:pPr>
@@ -1044,7 +1056,7 @@
       <w:pPr>
         <w:jc w:val="left"/>
         <w:rPr>
-          <w:rFonts w:ascii="Times New Roman" w:eastAsia="宋体" w:hAnsi="Times New Roman" w:hint="eastAsia"/>
+          <w:rFonts w:ascii="Times New Roman" w:eastAsia="宋体" w:hAnsi="Times New Roman"/>
           <w:color w:val="595959" w:themeColor="text1" w:themeTint="A6"/>
           <w:sz w:val="24"/>
           <w:szCs w:val="24"/>
@@ -1066,7 +1078,51 @@
           <w:rFonts w:ascii="Times New Roman" w:eastAsia="宋体" w:hAnsi="Times New Roman" w:hint="eastAsia"/>
           <w:szCs w:val="21"/>
         </w:rPr>
-        <w:t>为了降低开销，低端核少了</w:t>
+        <w:t>为了降低</w:t>
+      </w:r>
+      <w:r>
+        <w:rPr>
+          <w:rFonts w:ascii="Times New Roman" w:eastAsia="宋体" w:hAnsi="Times New Roman" w:hint="eastAsia"/>
+          <w:szCs w:val="21"/>
+        </w:rPr>
+        <w:t>对低端核心的</w:t>
+      </w:r>
+      <w:r>
+        <w:rPr>
+          <w:rFonts w:ascii="Times New Roman" w:eastAsia="宋体" w:hAnsi="Times New Roman" w:hint="eastAsia"/>
+          <w:szCs w:val="21"/>
+        </w:rPr>
+        <w:t>开销，</w:t>
+      </w:r>
+      <w:r>
+        <w:rPr>
+          <w:rFonts w:ascii="Times New Roman" w:eastAsia="宋体" w:hAnsi="Times New Roman" w:hint="eastAsia"/>
+          <w:szCs w:val="21"/>
+        </w:rPr>
+        <w:t>这个</w:t>
+      </w:r>
+      <w:proofErr w:type="gramStart"/>
+      <w:r>
+        <w:rPr>
+          <w:rFonts w:ascii="Times New Roman" w:eastAsia="宋体" w:hAnsi="Times New Roman" w:hint="eastAsia"/>
+          <w:szCs w:val="21"/>
+        </w:rPr>
+        <w:t>扩展</w:t>
+      </w:r>
+      <w:r>
+        <w:rPr>
+          <w:rFonts w:ascii="Times New Roman" w:eastAsia="宋体" w:hAnsi="Times New Roman" w:hint="eastAsia"/>
+          <w:szCs w:val="21"/>
+        </w:rPr>
+        <w:t>少</w:t>
+      </w:r>
+      <w:proofErr w:type="gramEnd"/>
+      <w:r>
+        <w:rPr>
+          <w:rFonts w:ascii="Times New Roman" w:eastAsia="宋体" w:hAnsi="Times New Roman" w:hint="eastAsia"/>
+          <w:szCs w:val="21"/>
+        </w:rPr>
+        <w:t>了</w:t>
       </w:r>
       <w:r>
         <w:rPr>
@@ -1122,14 +1178,21 @@
           <w:rFonts w:ascii="Times New Roman" w:eastAsia="宋体" w:hAnsi="Times New Roman" w:hint="eastAsia"/>
           <w:szCs w:val="21"/>
         </w:rPr>
-        <w:t>保存寄存器和临时寄存器都被分成</w:t>
-      </w:r>
-      <w:r>
-        <w:rPr>
-          <w:rFonts w:ascii="Times New Roman" w:eastAsia="宋体" w:hAnsi="Times New Roman" w:hint="eastAsia"/>
-          <w:szCs w:val="21"/>
-        </w:rPr>
-        <w:t>了</w:t>
+        <w:t>被</w:t>
+      </w:r>
+      <w:r>
+        <w:rPr>
+          <w:rFonts w:ascii="Times New Roman" w:eastAsia="宋体" w:hAnsi="Times New Roman" w:hint="eastAsia"/>
+          <w:szCs w:val="21"/>
+        </w:rPr>
+        <w:t>保存寄存器和临时寄存器都</w:t>
+      </w:r>
+      <w:r>
+        <w:rPr>
+          <w:rFonts w:ascii="Times New Roman" w:eastAsia="宋体" w:hAnsi="Times New Roman" w:hint="eastAsia"/>
+          <w:szCs w:val="21"/>
+        </w:rPr>
+        <w:t>是在</w:t>
       </w:r>
       <w:r>
         <w:rPr>
@@ -1185,7 +1248,14 @@
           <w:rFonts w:ascii="Times New Roman" w:eastAsia="宋体" w:hAnsi="Times New Roman" w:hint="eastAsia"/>
           <w:szCs w:val="21"/>
         </w:rPr>
-        <w:t>号两部分</w:t>
+        <w:t>号</w:t>
+      </w:r>
+      <w:r>
+        <w:rPr>
+          <w:rFonts w:ascii="Times New Roman" w:eastAsia="宋体" w:hAnsi="Times New Roman" w:hint="eastAsia"/>
+          <w:szCs w:val="21"/>
+        </w:rPr>
+        <w:t>这两部分之间分开的</w:t>
       </w:r>
       <w:r>
         <w:rPr>
@@ -1219,7 +1289,7 @@
     <w:p>
       <w:pPr>
         <w:rPr>
-          <w:rFonts w:ascii="Times New Roman" w:eastAsia="宋体" w:hAnsi="Times New Roman" w:hint="eastAsia"/>
+          <w:rFonts w:ascii="Times New Roman" w:eastAsia="宋体" w:hAnsi="Times New Roman"/>
           <w:szCs w:val="21"/>
         </w:rPr>
       </w:pPr>
@@ -1329,7 +1399,7 @@
       <w:pPr>
         <w:jc w:val="left"/>
         <w:rPr>
-          <w:rFonts w:ascii="Times New Roman" w:eastAsia="宋体" w:hAnsi="Times New Roman" w:hint="eastAsia"/>
+          <w:rFonts w:ascii="Times New Roman" w:eastAsia="宋体" w:hAnsi="Times New Roman"/>
           <w:color w:val="595959" w:themeColor="text1" w:themeTint="A6"/>
           <w:sz w:val="24"/>
           <w:szCs w:val="24"/>
@@ -1364,7 +1434,7 @@
     <w:p>
       <w:pPr>
         <w:rPr>
-          <w:rFonts w:ascii="Times New Roman" w:eastAsia="宋体" w:hAnsi="Times New Roman" w:hint="eastAsia"/>
+          <w:rFonts w:ascii="Times New Roman" w:eastAsia="宋体" w:hAnsi="Times New Roman"/>
           <w:szCs w:val="21"/>
         </w:rPr>
       </w:pPr>
@@ -1429,7 +1499,7 @@
       <w:pPr>
         <w:jc w:val="left"/>
         <w:rPr>
-          <w:rFonts w:ascii="Times New Roman" w:eastAsia="宋体" w:hAnsi="Times New Roman" w:hint="eastAsia"/>
+          <w:rFonts w:ascii="Times New Roman" w:eastAsia="宋体" w:hAnsi="Times New Roman"/>
           <w:color w:val="595959" w:themeColor="text1" w:themeTint="A6"/>
           <w:sz w:val="24"/>
           <w:szCs w:val="24"/>
@@ -1516,7 +1586,7 @@
           <w:rFonts w:ascii="Times New Roman" w:eastAsia="宋体" w:hAnsi="Times New Roman" w:hint="eastAsia"/>
           <w:szCs w:val="21"/>
         </w:rPr>
-        <w:t>的支持而有所改进。（</w:t>
+        <w:t>的支持。（</w:t>
       </w:r>
       <w:r>
         <w:rPr>
@@ -1550,7 +1620,7 @@
     <w:p>
       <w:pPr>
         <w:rPr>
-          <w:rFonts w:ascii="Times New Roman" w:eastAsia="宋体" w:hAnsi="Times New Roman" w:hint="eastAsia"/>
+          <w:rFonts w:ascii="Times New Roman" w:eastAsia="宋体" w:hAnsi="Times New Roman"/>
           <w:szCs w:val="21"/>
         </w:rPr>
       </w:pPr>
@@ -1615,7 +1685,7 @@
       <w:pPr>
         <w:jc w:val="left"/>
         <w:rPr>
-          <w:rFonts w:ascii="Times New Roman" w:eastAsia="宋体" w:hAnsi="Times New Roman" w:hint="eastAsia"/>
+          <w:rFonts w:ascii="Times New Roman" w:eastAsia="宋体" w:hAnsi="Times New Roman"/>
           <w:color w:val="595959" w:themeColor="text1" w:themeTint="A6"/>
           <w:sz w:val="24"/>
           <w:szCs w:val="24"/>
@@ -1713,7 +1783,7 @@
     <w:p>
       <w:pPr>
         <w:rPr>
-          <w:rFonts w:ascii="Times New Roman" w:eastAsia="宋体" w:hAnsi="Times New Roman" w:hint="eastAsia"/>
+          <w:rFonts w:ascii="Times New Roman" w:eastAsia="宋体" w:hAnsi="Times New Roman"/>
           <w:szCs w:val="21"/>
         </w:rPr>
       </w:pPr>
@@ -1796,7 +1866,7 @@
       <w:pPr>
         <w:jc w:val="left"/>
         <w:rPr>
-          <w:rFonts w:ascii="Times New Roman" w:eastAsia="宋体" w:hAnsi="Times New Roman" w:hint="eastAsia"/>
+          <w:rFonts w:ascii="Times New Roman" w:eastAsia="宋体" w:hAnsi="Times New Roman"/>
           <w:color w:val="595959" w:themeColor="text1" w:themeTint="A6"/>
           <w:sz w:val="24"/>
           <w:szCs w:val="24"/>
@@ -1823,7 +1893,23 @@
           <w:rFonts w:ascii="Times New Roman" w:eastAsia="宋体" w:hAnsi="Times New Roman" w:hint="eastAsia"/>
           <w:szCs w:val="21"/>
         </w:rPr>
-        <w:t>扩展允许用户态程序发生中断和例外后，直接进入用户态的处理程序，不触发外层运行环境响应。用户态中断主要用于支持存在</w:t>
+        <w:t>扩展允许用户</w:t>
+      </w:r>
+      <w:proofErr w:type="gramStart"/>
+      <w:r>
+        <w:rPr>
+          <w:rFonts w:ascii="Times New Roman" w:eastAsia="宋体" w:hAnsi="Times New Roman" w:hint="eastAsia"/>
+          <w:szCs w:val="21"/>
+        </w:rPr>
+        <w:t>态程序</w:t>
+      </w:r>
+      <w:proofErr w:type="gramEnd"/>
+      <w:r>
+        <w:rPr>
+          <w:rFonts w:ascii="Times New Roman" w:eastAsia="宋体" w:hAnsi="Times New Roman" w:hint="eastAsia"/>
+          <w:szCs w:val="21"/>
+        </w:rPr>
+        <w:t>发生中断和例外后，直接进入用户态的处理程序，不触发外层运行环境响应。用户态中断主要用于支持存在</w:t>
       </w:r>
       <w:r>
         <w:rPr>
@@ -1914,7 +2000,23 @@
           <w:rFonts w:ascii="Times New Roman" w:eastAsia="宋体" w:hAnsi="Times New Roman" w:hint="eastAsia"/>
           <w:szCs w:val="21"/>
         </w:rPr>
-        <w:t>环境中使用时，传统的信号处理机制依然保留，而用户态中断可以用来做未来的扩展，</w:t>
+        <w:t>环境中使用时，传统的信号处理机制依然保留，而用户态中断可以用来</w:t>
+      </w:r>
+      <w:proofErr w:type="gramStart"/>
+      <w:r>
+        <w:rPr>
+          <w:rFonts w:ascii="Times New Roman" w:eastAsia="宋体" w:hAnsi="Times New Roman" w:hint="eastAsia"/>
+          <w:szCs w:val="21"/>
+        </w:rPr>
+        <w:t>做未来</w:t>
+      </w:r>
+      <w:proofErr w:type="gramEnd"/>
+      <w:r>
+        <w:rPr>
+          <w:rFonts w:ascii="Times New Roman" w:eastAsia="宋体" w:hAnsi="Times New Roman" w:hint="eastAsia"/>
+          <w:szCs w:val="21"/>
+        </w:rPr>
+        <w:t>的扩展，</w:t>
       </w:r>
       <w:r>
         <w:rPr>
@@ -2075,7 +2177,7 @@
       <w:pPr>
         <w:jc w:val="left"/>
         <w:rPr>
-          <w:rFonts w:ascii="Times New Roman" w:eastAsia="宋体" w:hAnsi="Times New Roman" w:hint="eastAsia"/>
+          <w:rFonts w:ascii="Times New Roman" w:eastAsia="宋体" w:hAnsi="Times New Roman"/>
           <w:color w:val="595959" w:themeColor="text1" w:themeTint="A6"/>
           <w:sz w:val="24"/>
           <w:szCs w:val="24"/>
@@ -2111,7 +2213,23 @@
           <w:rFonts w:ascii="Times New Roman" w:eastAsia="宋体" w:hAnsi="Times New Roman" w:hint="eastAsia"/>
           <w:szCs w:val="21"/>
         </w:rPr>
-        <w:t>封装的单指令多数据指令代表了一种合理复用现有宽数据通路的设计。不过，如果有额外的资源来进行并行计算，第</w:t>
+        <w:t>封装的单指令多数据指令代表了一种合理复用现有</w:t>
+      </w:r>
+      <w:proofErr w:type="gramStart"/>
+      <w:r>
+        <w:rPr>
+          <w:rFonts w:ascii="Times New Roman" w:eastAsia="宋体" w:hAnsi="Times New Roman" w:hint="eastAsia"/>
+          <w:szCs w:val="21"/>
+        </w:rPr>
+        <w:t>宽数据</w:t>
+      </w:r>
+      <w:proofErr w:type="gramEnd"/>
+      <w:r>
+        <w:rPr>
+          <w:rFonts w:ascii="Times New Roman" w:eastAsia="宋体" w:hAnsi="Times New Roman" w:hint="eastAsia"/>
+          <w:szCs w:val="21"/>
+        </w:rPr>
+        <w:t>通路的设计。不过，如果有额外的资源来进行并行计算，第</w:t>
       </w:r>
       <w:r>
         <w:rPr>
@@ -2159,7 +2277,7 @@
     <w:p>
       <w:pPr>
         <w:rPr>
-          <w:rFonts w:ascii="Times New Roman" w:eastAsia="宋体" w:hAnsi="Times New Roman" w:hint="eastAsia"/>
+          <w:rFonts w:ascii="Times New Roman" w:eastAsia="宋体" w:hAnsi="Times New Roman"/>
           <w:szCs w:val="21"/>
         </w:rPr>
       </w:pPr>
@@ -2233,7 +2351,7 @@
       <w:pPr>
         <w:jc w:val="left"/>
         <w:rPr>
-          <w:rFonts w:ascii="Times New Roman" w:eastAsia="宋体" w:hAnsi="Times New Roman" w:hint="eastAsia"/>
+          <w:rFonts w:ascii="Times New Roman" w:eastAsia="宋体" w:hAnsi="Times New Roman"/>
           <w:color w:val="595959" w:themeColor="text1" w:themeTint="A6"/>
           <w:sz w:val="24"/>
           <w:szCs w:val="24"/>
@@ -2350,7 +2468,7 @@
     <w:p>
       <w:pPr>
         <w:rPr>
-          <w:rFonts w:ascii="Times New Roman" w:eastAsia="宋体" w:hAnsi="Times New Roman" w:hint="eastAsia"/>
+          <w:rFonts w:ascii="Times New Roman" w:eastAsia="宋体" w:hAnsi="Times New Roman"/>
           <w:szCs w:val="21"/>
         </w:rPr>
       </w:pPr>
@@ -2415,7 +2533,7 @@
       <w:pPr>
         <w:jc w:val="left"/>
         <w:rPr>
-          <w:rFonts w:ascii="Times New Roman" w:eastAsia="宋体" w:hAnsi="Times New Roman" w:hint="eastAsia"/>
+          <w:rFonts w:ascii="Times New Roman" w:eastAsia="宋体" w:hAnsi="Times New Roman"/>
           <w:color w:val="595959" w:themeColor="text1" w:themeTint="A6"/>
           <w:sz w:val="24"/>
           <w:szCs w:val="24"/>
@@ -2448,7 +2566,6 @@
           <w:szCs w:val="18"/>
         </w:rPr>
       </w:pPr>
-      <w:bookmarkStart w:id="0" w:name="_GoBack"/>
       <w:r>
         <w:rPr>
           <w:rFonts w:hint="eastAsia"/>
@@ -2534,13 +2651,11 @@
       <w:pPr>
         <w:jc w:val="right"/>
         <w:rPr>
-          <w:rFonts w:hint="eastAsia"/>
           <w:sz w:val="18"/>
           <w:szCs w:val="18"/>
         </w:rPr>
       </w:pPr>
     </w:p>
-    <w:bookmarkEnd w:id="0"/>
     <w:p>
       <w:pPr>
         <w:rPr>
@@ -2561,7 +2676,44 @@
           <w:rFonts w:ascii="Times New Roman" w:eastAsia="宋体" w:hAnsi="Times New Roman" w:hint="eastAsia"/>
           <w:szCs w:val="21"/>
         </w:rPr>
-        <w:t>具有开放、标准的扩展方式，可能意味着可以在指令集最终确定之前得到反馈和争论，使得进一步的修改为时未晚。理想情况下，修改建议在</w:t>
+        <w:t>具有开放、标准的扩展方式，可能意味着可以在指令集最终确定之前得到反馈和争论，使得进一步的修改为时未晚。理想情况下，</w:t>
+      </w:r>
+      <w:proofErr w:type="gramStart"/>
+      <w:r>
+        <w:rPr>
+          <w:rFonts w:ascii="Times New Roman" w:eastAsia="宋体" w:hAnsi="Times New Roman" w:hint="eastAsia"/>
+          <w:szCs w:val="21"/>
+        </w:rPr>
+        <w:t>一</w:t>
+      </w:r>
+      <w:proofErr w:type="gramEnd"/>
+      <w:r>
+        <w:rPr>
+          <w:rFonts w:ascii="Times New Roman" w:eastAsia="宋体" w:hAnsi="Times New Roman" w:hint="eastAsia"/>
+          <w:szCs w:val="21"/>
+        </w:rPr>
+        <w:t>小部分成员</w:t>
+      </w:r>
+      <w:r>
+        <w:rPr>
+          <w:rFonts w:ascii="Times New Roman" w:eastAsia="宋体" w:hAnsi="Times New Roman" w:hint="eastAsia"/>
+          <w:szCs w:val="21"/>
+        </w:rPr>
+        <w:t>将先把一个提议实现出来，</w:t>
+      </w:r>
+      <w:r>
+        <w:rPr>
+          <w:rFonts w:ascii="Times New Roman" w:eastAsia="宋体" w:hAnsi="Times New Roman" w:hint="eastAsia"/>
+          <w:szCs w:val="21"/>
+        </w:rPr>
+        <w:t>然后再提交</w:t>
+      </w:r>
+      <w:r>
+        <w:rPr>
+          <w:rFonts w:ascii="Times New Roman" w:eastAsia="宋体" w:hAnsi="Times New Roman" w:hint="eastAsia"/>
+          <w:szCs w:val="21"/>
+        </w:rPr>
+        <w:t>通过，而</w:t>
       </w:r>
       <w:r>
         <w:rPr>
@@ -2582,14 +2734,21 @@
           <w:rFonts w:ascii="Times New Roman" w:eastAsia="宋体" w:hAnsi="Times New Roman" w:hint="eastAsia"/>
           <w:szCs w:val="21"/>
         </w:rPr>
-        <w:t>可以</w:t>
-      </w:r>
-      <w:r>
-        <w:rPr>
-          <w:rFonts w:ascii="Times New Roman" w:eastAsia="宋体" w:hAnsi="Times New Roman" w:hint="eastAsia"/>
-          <w:szCs w:val="21"/>
-        </w:rPr>
-        <w:t>很容易实现，然后再提交。</w:t>
+        <w:t>让实现的过程变得</w:t>
+      </w:r>
+      <w:r>
+        <w:rPr>
+          <w:rFonts w:ascii="Times New Roman" w:eastAsia="宋体" w:hAnsi="Times New Roman" w:hint="eastAsia"/>
+          <w:szCs w:val="21"/>
+        </w:rPr>
+        <w:t>很容易</w:t>
+      </w:r>
+      <w:r>
+        <w:rPr>
+          <w:rFonts w:ascii="Times New Roman" w:eastAsia="宋体" w:hAnsi="Times New Roman" w:hint="eastAsia"/>
+          <w:szCs w:val="21"/>
+        </w:rPr>
+        <w:t>。</w:t>
       </w:r>
       <w:r>
         <w:rPr>
@@ -2617,7 +2776,35 @@
           <w:rFonts w:ascii="Times New Roman" w:eastAsia="宋体" w:hAnsi="Times New Roman" w:hint="eastAsia"/>
           <w:szCs w:val="21"/>
         </w:rPr>
-        <w:t>基础委员会提交指令扩展所需工作量比较适中，不会像</w:t>
+        <w:t>基础委员会提交指令扩展所需工作量比较适中，</w:t>
+      </w:r>
+      <w:r>
+        <w:rPr>
+          <w:rFonts w:ascii="Times New Roman" w:eastAsia="宋体" w:hAnsi="Times New Roman" w:hint="eastAsia"/>
+          <w:szCs w:val="21"/>
+        </w:rPr>
+        <w:t>他们将努力控制</w:t>
+      </w:r>
+      <w:r>
+        <w:rPr>
+          <w:rFonts w:ascii="Times New Roman" w:eastAsia="宋体" w:hAnsi="Times New Roman" w:hint="eastAsia"/>
+          <w:szCs w:val="21"/>
+        </w:rPr>
+        <w:t>ISA</w:t>
+      </w:r>
+      <w:r>
+        <w:rPr>
+          <w:rFonts w:ascii="Times New Roman" w:eastAsia="宋体" w:hAnsi="Times New Roman" w:hint="eastAsia"/>
+          <w:szCs w:val="21"/>
+        </w:rPr>
+        <w:t>变动的速度，至少</w:t>
+      </w:r>
+      <w:r>
+        <w:rPr>
+          <w:rFonts w:ascii="Times New Roman" w:eastAsia="宋体" w:hAnsi="Times New Roman" w:hint="eastAsia"/>
+          <w:szCs w:val="21"/>
+        </w:rPr>
+        <w:t>不会像</w:t>
       </w:r>
       <w:r>
         <w:rPr>
@@ -2638,7 +2825,14 @@
           <w:rFonts w:ascii="Times New Roman" w:eastAsia="宋体" w:hAnsi="Times New Roman" w:hint="eastAsia"/>
           <w:szCs w:val="21"/>
         </w:rPr>
-        <w:t>上一样有太快的变化（见第</w:t>
+        <w:t>那样</w:t>
+      </w:r>
+      <w:r>
+        <w:rPr>
+          <w:rFonts w:ascii="Times New Roman" w:eastAsia="宋体" w:hAnsi="Times New Roman" w:hint="eastAsia"/>
+          <w:szCs w:val="21"/>
+        </w:rPr>
+        <w:t>有太快的变化（见第</w:t>
       </w:r>
       <w:r>
         <w:rPr>
@@ -3403,6 +3597,7 @@
     <w:lsdException w:name="HTML Sample" w:semiHidden="1" w:unhideWhenUsed="1"/>
     <w:lsdException w:name="HTML Typewriter" w:semiHidden="1" w:unhideWhenUsed="1"/>
     <w:lsdException w:name="HTML Variable" w:semiHidden="1" w:unhideWhenUsed="1"/>
+    <w:lsdException w:name="Normal Table" w:semiHidden="1" w:unhideWhenUsed="1"/>
     <w:lsdException w:name="annotation subject" w:semiHidden="1" w:unhideWhenUsed="1"/>
     <w:lsdException w:name="No List" w:semiHidden="1" w:unhideWhenUsed="1"/>
     <w:lsdException w:name="Outline List 1" w:semiHidden="1" w:unhideWhenUsed="1"/>
@@ -3446,8 +3641,10 @@
     <w:lsdException w:name="Table Elegant" w:semiHidden="1" w:unhideWhenUsed="1"/>
     <w:lsdException w:name="Table Professional" w:semiHidden="1" w:unhideWhenUsed="1"/>
     <w:lsdException w:name="Table Subtle 1" w:semiHidden="1" w:unhideWhenUsed="1"/>
+    <w:lsdException w:name="Table Subtle 2" w:semiHidden="1" w:unhideWhenUsed="1"/>
     <w:lsdException w:name="Table Web 1" w:semiHidden="1" w:unhideWhenUsed="1"/>
     <w:lsdException w:name="Table Web 2" w:semiHidden="1" w:unhideWhenUsed="1"/>
+    <w:lsdException w:name="Table Web 3" w:semiHidden="1" w:unhideWhenUsed="1"/>
     <w:lsdException w:name="Balloon Text" w:semiHidden="1" w:unhideWhenUsed="1"/>
     <w:lsdException w:name="Table Grid" w:uiPriority="39"/>
     <w:lsdException w:name="Table Theme" w:semiHidden="1" w:unhideWhenUsed="1"/>
@@ -3792,6 +3989,31 @@
       <w:szCs w:val="18"/>
     </w:rPr>
   </w:style>
+  <w:style w:type="paragraph" w:styleId="a9">
+    <w:name w:val="Balloon Text"/>
+    <w:basedOn w:val="a"/>
+    <w:link w:val="aa"/>
+    <w:uiPriority w:val="99"/>
+    <w:semiHidden/>
+    <w:unhideWhenUsed/>
+    <w:rsid w:val="002C3341"/>
+    <w:rPr>
+      <w:sz w:val="18"/>
+      <w:szCs w:val="18"/>
+    </w:rPr>
+  </w:style>
+  <w:style w:type="character" w:customStyle="1" w:styleId="aa">
+    <w:name w:val="批注框文本 字符"/>
+    <w:basedOn w:val="a0"/>
+    <w:link w:val="a9"/>
+    <w:uiPriority w:val="99"/>
+    <w:semiHidden/>
+    <w:rsid w:val="002C3341"/>
+    <w:rPr>
+      <w:sz w:val="18"/>
+      <w:szCs w:val="18"/>
+    </w:rPr>
+  </w:style>
 </w:styles>
 </file>
 

</xml_diff>

<commit_message>
Font, sidebar pictures, etc.
</commit_message>
<xml_diff>
--- a/docx version/Chapter 11.docx
+++ b/docx version/Chapter 11.docx
@@ -11,8 +11,6 @@
           <w:szCs w:val="36"/>
         </w:rPr>
       </w:pPr>
-      <w:bookmarkStart w:id="0" w:name="_GoBack"/>
-      <w:bookmarkEnd w:id="0"/>
       <w:r>
         <w:rPr>
           <w:rFonts w:ascii="Times New Roman" w:eastAsia="黑体" w:hAnsi="Times New Roman" w:hint="eastAsia"/>
@@ -1276,7 +1274,7 @@
           <w:rFonts w:ascii="Times New Roman" w:eastAsia="宋体" w:hAnsi="Times New Roman"/>
           <w:szCs w:val="21"/>
         </w:rPr>
-        <w:t>.2[link]</w:t>
+        <w:t>.2</w:t>
       </w:r>
       <w:r>
         <w:rPr>
@@ -1405,6 +1403,66 @@
           <w:szCs w:val="24"/>
         </w:rPr>
       </w:pPr>
+      <w:r>
+        <w:rPr>
+          <w:noProof/>
+        </w:rPr>
+        <w:drawing>
+          <wp:anchor distT="0" distB="0" distL="114300" distR="114300" simplePos="0" relativeHeight="251663360" behindDoc="0" locked="0" layoutInCell="1" allowOverlap="1" wp14:anchorId="6E38A875" wp14:editId="0EA394D5">
+            <wp:simplePos x="0" y="0"/>
+            <wp:positionH relativeFrom="column">
+              <wp:posOffset>-999067</wp:posOffset>
+            </wp:positionH>
+            <wp:positionV relativeFrom="paragraph">
+              <wp:posOffset>202565</wp:posOffset>
+            </wp:positionV>
+            <wp:extent cx="716280" cy="401320"/>
+            <wp:effectExtent l="0" t="0" r="7620" b="0"/>
+            <wp:wrapNone/>
+            <wp:docPr id="26" name="图片 26"/>
+            <wp:cNvGraphicFramePr>
+              <a:graphicFrameLocks xmlns:a="http://schemas.openxmlformats.org/drawingml/2006/main" noChangeAspect="1"/>
+            </wp:cNvGraphicFramePr>
+            <a:graphic xmlns:a="http://schemas.openxmlformats.org/drawingml/2006/main">
+              <a:graphicData uri="http://schemas.openxmlformats.org/drawingml/2006/picture">
+                <pic:pic xmlns:pic="http://schemas.openxmlformats.org/drawingml/2006/picture">
+                  <pic:nvPicPr>
+                    <pic:cNvPr id="26" name="speedometer.PNG"/>
+                    <pic:cNvPicPr/>
+                  </pic:nvPicPr>
+                  <pic:blipFill>
+                    <a:blip r:embed="rId9" cstate="print">
+                      <a:extLst>
+                        <a:ext uri="{28A0092B-C50C-407E-A947-70E740481C1C}">
+                          <a14:useLocalDpi xmlns:a14="http://schemas.microsoft.com/office/drawing/2010/main" val="0"/>
+                        </a:ext>
+                      </a:extLst>
+                    </a:blip>
+                    <a:stretch>
+                      <a:fillRect/>
+                    </a:stretch>
+                  </pic:blipFill>
+                  <pic:spPr>
+                    <a:xfrm>
+                      <a:off x="0" y="0"/>
+                      <a:ext cx="716280" cy="401320"/>
+                    </a:xfrm>
+                    <a:prstGeom prst="rect">
+                      <a:avLst/>
+                    </a:prstGeom>
+                  </pic:spPr>
+                </pic:pic>
+              </a:graphicData>
+            </a:graphic>
+            <wp14:sizeRelH relativeFrom="page">
+              <wp14:pctWidth>0</wp14:pctWidth>
+            </wp14:sizeRelH>
+            <wp14:sizeRelV relativeFrom="page">
+              <wp14:pctHeight>0</wp14:pctHeight>
+            </wp14:sizeRelV>
+          </wp:anchor>
+        </w:drawing>
+      </w:r>
     </w:p>
     <w:p>
       <w:pPr>
@@ -1505,6 +1563,66 @@
           <w:szCs w:val="24"/>
         </w:rPr>
       </w:pPr>
+      <w:r>
+        <w:rPr>
+          <w:noProof/>
+        </w:rPr>
+        <w:drawing>
+          <wp:anchor distT="0" distB="0" distL="114300" distR="114300" simplePos="0" relativeHeight="251665408" behindDoc="0" locked="0" layoutInCell="1" allowOverlap="1" wp14:anchorId="6E38A875" wp14:editId="0EA394D5">
+            <wp:simplePos x="0" y="0"/>
+            <wp:positionH relativeFrom="column">
+              <wp:posOffset>-999067</wp:posOffset>
+            </wp:positionH>
+            <wp:positionV relativeFrom="paragraph">
+              <wp:posOffset>214419</wp:posOffset>
+            </wp:positionV>
+            <wp:extent cx="716280" cy="401320"/>
+            <wp:effectExtent l="0" t="0" r="7620" b="0"/>
+            <wp:wrapNone/>
+            <wp:docPr id="4" name="图片 4"/>
+            <wp:cNvGraphicFramePr>
+              <a:graphicFrameLocks xmlns:a="http://schemas.openxmlformats.org/drawingml/2006/main" noChangeAspect="1"/>
+            </wp:cNvGraphicFramePr>
+            <a:graphic xmlns:a="http://schemas.openxmlformats.org/drawingml/2006/main">
+              <a:graphicData uri="http://schemas.openxmlformats.org/drawingml/2006/picture">
+                <pic:pic xmlns:pic="http://schemas.openxmlformats.org/drawingml/2006/picture">
+                  <pic:nvPicPr>
+                    <pic:cNvPr id="26" name="speedometer.PNG"/>
+                    <pic:cNvPicPr/>
+                  </pic:nvPicPr>
+                  <pic:blipFill>
+                    <a:blip r:embed="rId9" cstate="print">
+                      <a:extLst>
+                        <a:ext uri="{28A0092B-C50C-407E-A947-70E740481C1C}">
+                          <a14:useLocalDpi xmlns:a14="http://schemas.microsoft.com/office/drawing/2010/main" val="0"/>
+                        </a:ext>
+                      </a:extLst>
+                    </a:blip>
+                    <a:stretch>
+                      <a:fillRect/>
+                    </a:stretch>
+                  </pic:blipFill>
+                  <pic:spPr>
+                    <a:xfrm>
+                      <a:off x="0" y="0"/>
+                      <a:ext cx="716280" cy="401320"/>
+                    </a:xfrm>
+                    <a:prstGeom prst="rect">
+                      <a:avLst/>
+                    </a:prstGeom>
+                  </pic:spPr>
+                </pic:pic>
+              </a:graphicData>
+            </a:graphic>
+            <wp14:sizeRelH relativeFrom="page">
+              <wp14:pctWidth>0</wp14:pctWidth>
+            </wp14:sizeRelH>
+            <wp14:sizeRelV relativeFrom="page">
+              <wp14:pctHeight>0</wp14:pctHeight>
+            </wp14:sizeRelV>
+          </wp:anchor>
+        </w:drawing>
+      </w:r>
     </w:p>
     <w:p>
       <w:pPr>
@@ -1691,6 +1809,66 @@
           <w:szCs w:val="24"/>
         </w:rPr>
       </w:pPr>
+      <w:r>
+        <w:rPr>
+          <w:noProof/>
+        </w:rPr>
+        <w:drawing>
+          <wp:anchor distT="0" distB="0" distL="114300" distR="114300" simplePos="0" relativeHeight="251667456" behindDoc="0" locked="0" layoutInCell="1" allowOverlap="1" wp14:anchorId="77984A1D" wp14:editId="28603BF0">
+            <wp:simplePos x="0" y="0"/>
+            <wp:positionH relativeFrom="column">
+              <wp:posOffset>-939800</wp:posOffset>
+            </wp:positionH>
+            <wp:positionV relativeFrom="paragraph">
+              <wp:posOffset>229659</wp:posOffset>
+            </wp:positionV>
+            <wp:extent cx="609600" cy="344805"/>
+            <wp:effectExtent l="0" t="0" r="0" b="0"/>
+            <wp:wrapNone/>
+            <wp:docPr id="22" name="图片 22"/>
+            <wp:cNvGraphicFramePr>
+              <a:graphicFrameLocks xmlns:a="http://schemas.openxmlformats.org/drawingml/2006/main" noChangeAspect="1"/>
+            </wp:cNvGraphicFramePr>
+            <a:graphic xmlns:a="http://schemas.openxmlformats.org/drawingml/2006/main">
+              <a:graphicData uri="http://schemas.openxmlformats.org/drawingml/2006/picture">
+                <pic:pic xmlns:pic="http://schemas.openxmlformats.org/drawingml/2006/picture">
+                  <pic:nvPicPr>
+                    <pic:cNvPr id="22" name="abc.PNG"/>
+                    <pic:cNvPicPr/>
+                  </pic:nvPicPr>
+                  <pic:blipFill>
+                    <a:blip r:embed="rId10" cstate="print">
+                      <a:extLst>
+                        <a:ext uri="{28A0092B-C50C-407E-A947-70E740481C1C}">
+                          <a14:useLocalDpi xmlns:a14="http://schemas.microsoft.com/office/drawing/2010/main" val="0"/>
+                        </a:ext>
+                      </a:extLst>
+                    </a:blip>
+                    <a:stretch>
+                      <a:fillRect/>
+                    </a:stretch>
+                  </pic:blipFill>
+                  <pic:spPr>
+                    <a:xfrm>
+                      <a:off x="0" y="0"/>
+                      <a:ext cx="609600" cy="344805"/>
+                    </a:xfrm>
+                    <a:prstGeom prst="rect">
+                      <a:avLst/>
+                    </a:prstGeom>
+                  </pic:spPr>
+                </pic:pic>
+              </a:graphicData>
+            </a:graphic>
+            <wp14:sizeRelH relativeFrom="page">
+              <wp14:pctWidth>0</wp14:pctWidth>
+            </wp14:sizeRelH>
+            <wp14:sizeRelV relativeFrom="page">
+              <wp14:pctHeight>0</wp14:pctHeight>
+            </wp14:sizeRelV>
+          </wp:anchor>
+        </w:drawing>
+      </w:r>
     </w:p>
     <w:p>
       <w:pPr>
@@ -1872,6 +2050,68 @@
           <w:szCs w:val="24"/>
         </w:rPr>
       </w:pPr>
+      <w:r>
+        <w:rPr>
+          <w:rFonts w:ascii="Times New Roman" w:eastAsia="宋体" w:hAnsi="Times New Roman"/>
+          <w:noProof/>
+          <w:szCs w:val="21"/>
+        </w:rPr>
+        <w:drawing>
+          <wp:anchor distT="0" distB="0" distL="114300" distR="114300" simplePos="0" relativeHeight="251670528" behindDoc="0" locked="0" layoutInCell="1" allowOverlap="1" wp14:anchorId="00A7AEE2" wp14:editId="3BECC40E">
+            <wp:simplePos x="0" y="0"/>
+            <wp:positionH relativeFrom="column">
+              <wp:posOffset>-945303</wp:posOffset>
+            </wp:positionH>
+            <wp:positionV relativeFrom="paragraph">
+              <wp:posOffset>214418</wp:posOffset>
+            </wp:positionV>
+            <wp:extent cx="640080" cy="551815"/>
+            <wp:effectExtent l="0" t="0" r="7620" b="635"/>
+            <wp:wrapNone/>
+            <wp:docPr id="27" name="图片 27"/>
+            <wp:cNvGraphicFramePr>
+              <a:graphicFrameLocks xmlns:a="http://schemas.openxmlformats.org/drawingml/2006/main" noChangeAspect="1"/>
+            </wp:cNvGraphicFramePr>
+            <a:graphic xmlns:a="http://schemas.openxmlformats.org/drawingml/2006/main">
+              <a:graphicData uri="http://schemas.openxmlformats.org/drawingml/2006/picture">
+                <pic:pic xmlns:pic="http://schemas.openxmlformats.org/drawingml/2006/picture">
+                  <pic:nvPicPr>
+                    <pic:cNvPr id="27" name="wheel.PNG"/>
+                    <pic:cNvPicPr/>
+                  </pic:nvPicPr>
+                  <pic:blipFill>
+                    <a:blip r:embed="rId11" cstate="print">
+                      <a:extLst>
+                        <a:ext uri="{28A0092B-C50C-407E-A947-70E740481C1C}">
+                          <a14:useLocalDpi xmlns:a14="http://schemas.microsoft.com/office/drawing/2010/main" val="0"/>
+                        </a:ext>
+                      </a:extLst>
+                    </a:blip>
+                    <a:stretch>
+                      <a:fillRect/>
+                    </a:stretch>
+                  </pic:blipFill>
+                  <pic:spPr>
+                    <a:xfrm>
+                      <a:off x="0" y="0"/>
+                      <a:ext cx="640080" cy="551815"/>
+                    </a:xfrm>
+                    <a:prstGeom prst="rect">
+                      <a:avLst/>
+                    </a:prstGeom>
+                  </pic:spPr>
+                </pic:pic>
+              </a:graphicData>
+            </a:graphic>
+            <wp14:sizeRelH relativeFrom="page">
+              <wp14:pctWidth>0</wp14:pctWidth>
+            </wp14:sizeRelH>
+            <wp14:sizeRelV relativeFrom="page">
+              <wp14:pctHeight>0</wp14:pctHeight>
+            </wp14:sizeRelV>
+          </wp:anchor>
+        </w:drawing>
+      </w:r>
     </w:p>
     <w:p>
       <w:pPr>
@@ -1883,6 +2123,68 @@
       <w:r>
         <w:rPr>
           <w:rFonts w:ascii="Times New Roman" w:eastAsia="宋体" w:hAnsi="Times New Roman"/>
+          <w:noProof/>
+          <w:szCs w:val="21"/>
+        </w:rPr>
+        <w:drawing>
+          <wp:anchor distT="0" distB="0" distL="114300" distR="114300" simplePos="0" relativeHeight="251671552" behindDoc="0" locked="0" layoutInCell="1" allowOverlap="1" wp14:anchorId="3E941EAE" wp14:editId="5369D42C">
+            <wp:simplePos x="0" y="0"/>
+            <wp:positionH relativeFrom="column">
+              <wp:posOffset>-976419</wp:posOffset>
+            </wp:positionH>
+            <wp:positionV relativeFrom="paragraph">
+              <wp:posOffset>643255</wp:posOffset>
+            </wp:positionV>
+            <wp:extent cx="709930" cy="586105"/>
+            <wp:effectExtent l="0" t="0" r="0" b="4445"/>
+            <wp:wrapNone/>
+            <wp:docPr id="29" name="图片 29"/>
+            <wp:cNvGraphicFramePr>
+              <a:graphicFrameLocks xmlns:a="http://schemas.openxmlformats.org/drawingml/2006/main" noChangeAspect="1"/>
+            </wp:cNvGraphicFramePr>
+            <a:graphic xmlns:a="http://schemas.openxmlformats.org/drawingml/2006/main">
+              <a:graphicData uri="http://schemas.openxmlformats.org/drawingml/2006/picture">
+                <pic:pic xmlns:pic="http://schemas.openxmlformats.org/drawingml/2006/picture">
+                  <pic:nvPicPr>
+                    <pic:cNvPr id="29" name="detatched halves of a circle.PNG"/>
+                    <pic:cNvPicPr/>
+                  </pic:nvPicPr>
+                  <pic:blipFill>
+                    <a:blip r:embed="rId12" cstate="print">
+                      <a:extLst>
+                        <a:ext uri="{28A0092B-C50C-407E-A947-70E740481C1C}">
+                          <a14:useLocalDpi xmlns:a14="http://schemas.microsoft.com/office/drawing/2010/main" val="0"/>
+                        </a:ext>
+                      </a:extLst>
+                    </a:blip>
+                    <a:stretch>
+                      <a:fillRect/>
+                    </a:stretch>
+                  </pic:blipFill>
+                  <pic:spPr>
+                    <a:xfrm>
+                      <a:off x="0" y="0"/>
+                      <a:ext cx="709930" cy="586105"/>
+                    </a:xfrm>
+                    <a:prstGeom prst="rect">
+                      <a:avLst/>
+                    </a:prstGeom>
+                  </pic:spPr>
+                </pic:pic>
+              </a:graphicData>
+            </a:graphic>
+            <wp14:sizeRelH relativeFrom="page">
+              <wp14:pctWidth>0</wp14:pctWidth>
+            </wp14:sizeRelH>
+            <wp14:sizeRelV relativeFrom="page">
+              <wp14:pctHeight>0</wp14:pctHeight>
+            </wp14:sizeRelV>
+          </wp:anchor>
+        </w:drawing>
+      </w:r>
+      <w:r>
+        <w:rPr>
+          <w:rFonts w:ascii="Times New Roman" w:eastAsia="宋体" w:hAnsi="Times New Roman"/>
           <w:szCs w:val="21"/>
         </w:rPr>
         <w:tab/>
@@ -2183,6 +2485,68 @@
           <w:szCs w:val="24"/>
         </w:rPr>
       </w:pPr>
+      <w:r>
+        <w:rPr>
+          <w:rFonts w:ascii="Times New Roman" w:eastAsia="宋体" w:hAnsi="Times New Roman"/>
+          <w:noProof/>
+          <w:szCs w:val="21"/>
+        </w:rPr>
+        <w:drawing>
+          <wp:anchor distT="0" distB="0" distL="114300" distR="114300" simplePos="0" relativeHeight="251669504" behindDoc="0" locked="0" layoutInCell="1" allowOverlap="1" wp14:anchorId="697FC88D" wp14:editId="663DAC5A">
+            <wp:simplePos x="0" y="0"/>
+            <wp:positionH relativeFrom="column">
+              <wp:posOffset>5537623</wp:posOffset>
+            </wp:positionH>
+            <wp:positionV relativeFrom="paragraph">
+              <wp:posOffset>216111</wp:posOffset>
+            </wp:positionV>
+            <wp:extent cx="716280" cy="401320"/>
+            <wp:effectExtent l="0" t="0" r="7620" b="0"/>
+            <wp:wrapNone/>
+            <wp:docPr id="5" name="图片 5"/>
+            <wp:cNvGraphicFramePr>
+              <a:graphicFrameLocks xmlns:a="http://schemas.openxmlformats.org/drawingml/2006/main" noChangeAspect="1"/>
+            </wp:cNvGraphicFramePr>
+            <a:graphic xmlns:a="http://schemas.openxmlformats.org/drawingml/2006/main">
+              <a:graphicData uri="http://schemas.openxmlformats.org/drawingml/2006/picture">
+                <pic:pic xmlns:pic="http://schemas.openxmlformats.org/drawingml/2006/picture">
+                  <pic:nvPicPr>
+                    <pic:cNvPr id="26" name="speedometer.PNG"/>
+                    <pic:cNvPicPr/>
+                  </pic:nvPicPr>
+                  <pic:blipFill>
+                    <a:blip r:embed="rId9" cstate="print">
+                      <a:extLst>
+                        <a:ext uri="{28A0092B-C50C-407E-A947-70E740481C1C}">
+                          <a14:useLocalDpi xmlns:a14="http://schemas.microsoft.com/office/drawing/2010/main" val="0"/>
+                        </a:ext>
+                      </a:extLst>
+                    </a:blip>
+                    <a:stretch>
+                      <a:fillRect/>
+                    </a:stretch>
+                  </pic:blipFill>
+                  <pic:spPr>
+                    <a:xfrm>
+                      <a:off x="0" y="0"/>
+                      <a:ext cx="716280" cy="401320"/>
+                    </a:xfrm>
+                    <a:prstGeom prst="rect">
+                      <a:avLst/>
+                    </a:prstGeom>
+                  </pic:spPr>
+                </pic:pic>
+              </a:graphicData>
+            </a:graphic>
+            <wp14:sizeRelH relativeFrom="page">
+              <wp14:pctWidth>0</wp14:pctWidth>
+            </wp14:sizeRelH>
+            <wp14:sizeRelV relativeFrom="page">
+              <wp14:pctHeight>0</wp14:pctHeight>
+            </wp14:sizeRelV>
+          </wp:anchor>
+        </w:drawing>
+      </w:r>
     </w:p>
     <w:p>
       <w:pPr>
@@ -2237,13 +2601,6 @@
           <w:szCs w:val="21"/>
         </w:rPr>
         <w:t>8</w:t>
-      </w:r>
-      <w:r>
-        <w:rPr>
-          <w:rFonts w:ascii="Times New Roman" w:eastAsia="宋体" w:hAnsi="Times New Roman"/>
-          <w:szCs w:val="21"/>
-        </w:rPr>
-        <w:t>[link]</w:t>
       </w:r>
       <w:r>
         <w:rPr>
@@ -2655,6 +3012,68 @@
           <w:szCs w:val="18"/>
         </w:rPr>
       </w:pPr>
+      <w:r>
+        <w:rPr>
+          <w:rFonts w:ascii="Times New Roman" w:eastAsia="宋体" w:hAnsi="Times New Roman"/>
+          <w:noProof/>
+          <w:szCs w:val="21"/>
+        </w:rPr>
+        <w:drawing>
+          <wp:anchor distT="0" distB="0" distL="114300" distR="114300" simplePos="0" relativeHeight="251673600" behindDoc="0" locked="0" layoutInCell="1" allowOverlap="1" wp14:anchorId="52FF34D1" wp14:editId="239A0ABF">
+            <wp:simplePos x="0" y="0"/>
+            <wp:positionH relativeFrom="column">
+              <wp:posOffset>5579533</wp:posOffset>
+            </wp:positionH>
+            <wp:positionV relativeFrom="paragraph">
+              <wp:posOffset>251671</wp:posOffset>
+            </wp:positionV>
+            <wp:extent cx="643255" cy="388620"/>
+            <wp:effectExtent l="0" t="0" r="4445" b="0"/>
+            <wp:wrapNone/>
+            <wp:docPr id="24" name="图片 24"/>
+            <wp:cNvGraphicFramePr>
+              <a:graphicFrameLocks xmlns:a="http://schemas.openxmlformats.org/drawingml/2006/main" noChangeAspect="1"/>
+            </wp:cNvGraphicFramePr>
+            <a:graphic xmlns:a="http://schemas.openxmlformats.org/drawingml/2006/main">
+              <a:graphicData uri="http://schemas.openxmlformats.org/drawingml/2006/picture">
+                <pic:pic xmlns:pic="http://schemas.openxmlformats.org/drawingml/2006/picture">
+                  <pic:nvPicPr>
+                    <pic:cNvPr id="24" name="accordian.PNG"/>
+                    <pic:cNvPicPr/>
+                  </pic:nvPicPr>
+                  <pic:blipFill>
+                    <a:blip r:embed="rId13" cstate="print">
+                      <a:extLst>
+                        <a:ext uri="{28A0092B-C50C-407E-A947-70E740481C1C}">
+                          <a14:useLocalDpi xmlns:a14="http://schemas.microsoft.com/office/drawing/2010/main" val="0"/>
+                        </a:ext>
+                      </a:extLst>
+                    </a:blip>
+                    <a:stretch>
+                      <a:fillRect/>
+                    </a:stretch>
+                  </pic:blipFill>
+                  <pic:spPr>
+                    <a:xfrm>
+                      <a:off x="0" y="0"/>
+                      <a:ext cx="643255" cy="388620"/>
+                    </a:xfrm>
+                    <a:prstGeom prst="rect">
+                      <a:avLst/>
+                    </a:prstGeom>
+                  </pic:spPr>
+                </pic:pic>
+              </a:graphicData>
+            </a:graphic>
+            <wp14:sizeRelH relativeFrom="page">
+              <wp14:pctWidth>0</wp14:pctWidth>
+            </wp14:sizeRelH>
+            <wp14:sizeRelV relativeFrom="page">
+              <wp14:pctHeight>0</wp14:pctHeight>
+            </wp14:sizeRelV>
+          </wp:anchor>
+        </w:drawing>
+      </w:r>
     </w:p>
     <w:p>
       <w:pPr>
@@ -2666,6 +3085,68 @@
       <w:r>
         <w:rPr>
           <w:rFonts w:ascii="Times New Roman" w:eastAsia="宋体" w:hAnsi="Times New Roman"/>
+          <w:noProof/>
+          <w:szCs w:val="21"/>
+        </w:rPr>
+        <w:drawing>
+          <wp:anchor distT="0" distB="0" distL="114300" distR="114300" simplePos="0" relativeHeight="251674624" behindDoc="0" locked="0" layoutInCell="1" allowOverlap="1" wp14:anchorId="423CEB17" wp14:editId="3613ACD8">
+            <wp:simplePos x="0" y="0"/>
+            <wp:positionH relativeFrom="margin">
+              <wp:posOffset>5563447</wp:posOffset>
+            </wp:positionH>
+            <wp:positionV relativeFrom="paragraph">
+              <wp:posOffset>1060027</wp:posOffset>
+            </wp:positionV>
+            <wp:extent cx="599869" cy="616533"/>
+            <wp:effectExtent l="0" t="0" r="0" b="0"/>
+            <wp:wrapNone/>
+            <wp:docPr id="6" name="图片 6"/>
+            <wp:cNvGraphicFramePr>
+              <a:graphicFrameLocks xmlns:a="http://schemas.openxmlformats.org/drawingml/2006/main" noChangeAspect="1"/>
+            </wp:cNvGraphicFramePr>
+            <a:graphic xmlns:a="http://schemas.openxmlformats.org/drawingml/2006/main">
+              <a:graphicData uri="http://schemas.openxmlformats.org/drawingml/2006/picture">
+                <pic:pic xmlns:pic="http://schemas.openxmlformats.org/drawingml/2006/picture">
+                  <pic:nvPicPr>
+                    <pic:cNvPr id="1" name="monalisa.PNG"/>
+                    <pic:cNvPicPr/>
+                  </pic:nvPicPr>
+                  <pic:blipFill>
+                    <a:blip r:embed="rId14" cstate="print">
+                      <a:extLst>
+                        <a:ext uri="{28A0092B-C50C-407E-A947-70E740481C1C}">
+                          <a14:useLocalDpi xmlns:a14="http://schemas.microsoft.com/office/drawing/2010/main" val="0"/>
+                        </a:ext>
+                      </a:extLst>
+                    </a:blip>
+                    <a:stretch>
+                      <a:fillRect/>
+                    </a:stretch>
+                  </pic:blipFill>
+                  <pic:spPr>
+                    <a:xfrm>
+                      <a:off x="0" y="0"/>
+                      <a:ext cx="599869" cy="616533"/>
+                    </a:xfrm>
+                    <a:prstGeom prst="rect">
+                      <a:avLst/>
+                    </a:prstGeom>
+                  </pic:spPr>
+                </pic:pic>
+              </a:graphicData>
+            </a:graphic>
+            <wp14:sizeRelH relativeFrom="page">
+              <wp14:pctWidth>0</wp14:pctWidth>
+            </wp14:sizeRelH>
+            <wp14:sizeRelV relativeFrom="page">
+              <wp14:pctHeight>0</wp14:pctHeight>
+            </wp14:sizeRelV>
+          </wp:anchor>
+        </w:drawing>
+      </w:r>
+      <w:r>
+        <w:rPr>
+          <w:rFonts w:ascii="Times New Roman" w:eastAsia="宋体" w:hAnsi="Times New Roman"/>
           <w:szCs w:val="21"/>
         </w:rPr>
         <w:tab/>
@@ -2848,6 +3329,8 @@
         </w:rPr>
         <w:t>1]</w:t>
       </w:r>
+      <w:bookmarkStart w:id="0" w:name="_GoBack"/>
+      <w:bookmarkEnd w:id="0"/>
       <w:r>
         <w:rPr>
           <w:rFonts w:ascii="Times New Roman" w:eastAsia="宋体" w:hAnsi="Times New Roman" w:hint="eastAsia"/>
@@ -2867,7 +3350,7 @@
           <w:rFonts w:ascii="Times New Roman" w:eastAsia="宋体" w:hAnsi="Times New Roman"/>
           <w:szCs w:val="21"/>
         </w:rPr>
-        <w:t>.2[link]</w:t>
+        <w:t>.2</w:t>
       </w:r>
       <w:r>
         <w:rPr>

</xml_diff>